<commit_message>
Viikon 2 toimia tehty
</commit_message>
<xml_diff>
--- a/doc/Dokumentaatio.docx
+++ b/doc/Dokumentaatio.docx
@@ -4,7 +4,6 @@
   <w:body>
     <w:tbl>
       <w:tblPr>
-        <w:tblW w:w="9972" w:type="dxa"/>
         <w:jc w:val="center"/>
         <w:tblInd w:w="0" w:type="dxa"/>
         <w:tblBorders>
@@ -41,7 +40,7 @@
               <w:right w:val="nil"/>
               <w:insideV w:val="nil"/>
             </w:tcBorders>
-            <w:shd w:fill="auto" w:val="clear"/>
+            <w:shd w:fill="FFFFFF" w:val="clear"/>
           </w:tcPr>
           <w:p>
             <w:pPr>
@@ -78,7 +77,7 @@
               <w:right w:val="nil"/>
               <w:insideV w:val="nil"/>
             </w:tcBorders>
-            <w:shd w:fill="auto" w:val="clear"/>
+            <w:shd w:fill="FFFFFF" w:val="clear"/>
             <w:vAlign w:val="center"/>
           </w:tcPr>
           <w:p>
@@ -120,7 +119,7 @@
               <w:right w:val="nil"/>
               <w:insideV w:val="nil"/>
             </w:tcBorders>
-            <w:shd w:fill="auto" w:val="clear"/>
+            <w:shd w:fill="FFFFFF" w:val="clear"/>
             <w:vAlign w:val="center"/>
           </w:tcPr>
           <w:p>
@@ -162,7 +161,7 @@
               <w:right w:val="nil"/>
               <w:insideV w:val="nil"/>
             </w:tcBorders>
-            <w:shd w:fill="auto" w:val="clear"/>
+            <w:shd w:fill="FFFFFF" w:val="clear"/>
             <w:vAlign w:val="center"/>
           </w:tcPr>
           <w:p>
@@ -193,7 +192,7 @@
               <w:right w:val="nil"/>
               <w:insideV w:val="nil"/>
             </w:tcBorders>
-            <w:shd w:fill="auto" w:val="clear"/>
+            <w:shd w:fill="FFFFFF" w:val="clear"/>
             <w:vAlign w:val="center"/>
           </w:tcPr>
           <w:p>
@@ -233,7 +232,7 @@
               <w:right w:val="nil"/>
               <w:insideV w:val="nil"/>
             </w:tcBorders>
-            <w:shd w:fill="auto" w:val="clear"/>
+            <w:shd w:fill="FFFFFF" w:val="clear"/>
             <w:vAlign w:val="center"/>
           </w:tcPr>
           <w:p>
@@ -278,6 +277,15 @@
     </w:p>
     <w:p>
       <w:pPr>
+        <w:sectPr>
+          <w:type w:val="nextPage"/>
+          <w:pgSz w:w="12240" w:h="15840"/>
+          <w:pgMar w:left="1134" w:right="1134" w:header="0" w:top="1417" w:footer="0" w:bottom="708" w:gutter="0"/>
+          <w:pgNumType w:start="0" w:fmt="decimal"/>
+          <w:formProt w:val="false"/>
+          <w:textDirection w:val="lrTb"/>
+          <w:docGrid w:type="default" w:linePitch="360" w:charSpace="4294965247"/>
+        </w:sectPr>
         <w:pStyle w:val="Normal"/>
         <w:rPr/>
       </w:pPr>
@@ -286,12 +294,11 @@
       </w:r>
       <w:r>
         <w:pict>
-          <v:rect style="position:absolute;width:498.6pt;height:12.8pt;mso-wrap-distance-left:9.35pt;mso-wrap-distance-right:9.35pt;mso-wrap-distance-top:0pt;mso-wrap-distance-bottom:0pt;margin-top:672.95pt;margin-left:0pt">
+          <v:rect fillcolor="#FFFFFF" strokecolor="#000000" strokeweight="0pt" style="position:absolute;width:498.6pt;height:12.8pt;mso-wrap-distance-left:9.35pt;mso-wrap-distance-right:9.35pt;mso-wrap-distance-top:0pt;mso-wrap-distance-bottom:0pt;margin-top:672.95pt;margin-left:0.05pt">
             <v:textbox inset="0in,0in,0in,0in">
               <w:txbxContent>
                 <w:tbl>
                   <w:tblPr>
-                    <w:tblW w:w="9972" w:type="dxa"/>
                     <w:jc w:val="left"/>
                     <w:tblInd w:w="108" w:type="dxa"/>
                     <w:tblBorders>
@@ -327,7 +334,7 @@
                           <w:right w:val="nil"/>
                           <w:insideV w:val="nil"/>
                         </w:tcBorders>
-                        <w:shd w:fill="auto" w:val="clear"/>
+                        <w:shd w:fill="FFFFFF" w:val="clear"/>
                       </w:tcPr>
                       <w:p>
                         <w:pPr>
@@ -341,31 +348,21 @@
                     </w:tc>
                   </w:tr>
                 </w:tbl>
+                <w:p>
+                  <w:pPr>
+                    <w:pStyle w:val="FrameContents"/>
+                    <w:spacing w:before="0" w:after="200"/>
+                    <w:rPr/>
+                  </w:pPr>
+                  <w:r>
+                    <w:rPr/>
+                  </w:r>
+                </w:p>
               </w:txbxContent>
             </v:textbox>
             <w10:wrap type="square"/>
           </v:rect>
         </w:pict>
-      </w:r>
-    </w:p>
-    <w:p>
-      <w:pPr>
-        <w:sectPr>
-          <w:footerReference w:type="default" r:id="rId2"/>
-          <w:type w:val="nextPage"/>
-          <w:pgSz w:w="12240" w:h="15840"/>
-          <w:pgMar w:left="1134" w:right="1134" w:header="0" w:top="1417" w:footer="708" w:bottom="1417" w:gutter="0"/>
-          <w:pgNumType w:start="0" w:fmt="decimal"/>
-          <w:formProt w:val="false"/>
-          <w:titlePg/>
-          <w:textDirection w:val="lrTb"/>
-          <w:docGrid w:type="default" w:linePitch="360" w:charSpace="4294965247"/>
-        </w:sectPr>
-        <w:pStyle w:val="Normal"/>
-        <w:rPr/>
-      </w:pPr>
-      <w:r>
-        <w:rPr/>
       </w:r>
     </w:p>
     <w:p>
@@ -405,7 +402,55 @@
           <w:szCs w:val="24"/>
           <w:lang w:val="fi-FI"/>
         </w:rPr>
-        <w:t xml:space="preserve">Lahjalistapalveluun ylläpitäjän voivat lisätä toivomiansa lahjoja, esim. häihin tai muihin juhliin liittyen. Vieraat saavat yleiskäyttäjätunnukset, joiden avulla he pystyvät selaamaan lahjoja. Lahjan valittuaan vieraat voivat varata sen rekisteröimällä palveluun ja valita ostavatko he lahjan itse vai laittavatko he rahaa annetulle tilille. Ylläpitäjät voivat antaa esimerkkipaikan mistä lahjan voi ostaa. Kun lahja on varattu, se merkitään myös lahjalistaan varatuksi muille vieraille. Jotkut lahjat voi myös varata/ostaa monta kertaa, jos ylläpitäjä on niin määritellyt. </w:t>
+        <w:t xml:space="preserve">Lahjalistapalveluun ylläpitäjän voivat lisätä toivomiansa lahjoja, esim. häihin tai muihin juhliin liittyen. Vieraat saavat </w:t>
+      </w:r>
+      <w:r>
+        <w:rPr>
+          <w:sz w:val="24"/>
+          <w:szCs w:val="24"/>
+          <w:lang w:val="fi-FI"/>
+        </w:rPr>
+        <w:t>linkin sivulle</w:t>
+      </w:r>
+      <w:r>
+        <w:rPr>
+          <w:sz w:val="24"/>
+          <w:szCs w:val="24"/>
+          <w:lang w:val="fi-FI"/>
+        </w:rPr>
+        <w:t>, jo</w:t>
+      </w:r>
+      <w:r>
+        <w:rPr>
+          <w:sz w:val="24"/>
+          <w:szCs w:val="24"/>
+          <w:lang w:val="fi-FI"/>
+        </w:rPr>
+        <w:t>sta</w:t>
+      </w:r>
+      <w:r>
+        <w:rPr>
+          <w:sz w:val="24"/>
+          <w:szCs w:val="24"/>
+          <w:lang w:val="fi-FI"/>
+        </w:rPr>
+        <w:t xml:space="preserve"> he pystyvät selaamaan lahjoja. Lahjan valittuaan vieraat voivat varata sen </w:t>
+      </w:r>
+      <w:r>
+        <w:rPr>
+          <w:sz w:val="24"/>
+          <w:szCs w:val="24"/>
+          <w:lang w:val="fi-FI"/>
+        </w:rPr>
+        <w:t>täyttämällä tietonsa</w:t>
+      </w:r>
+      <w:r>
+        <w:rPr>
+          <w:sz w:val="24"/>
+          <w:szCs w:val="24"/>
+          <w:lang w:val="fi-FI"/>
+        </w:rPr>
+        <w:t xml:space="preserve">. Ylläpitäjät voivat antaa esimerkkipaikan mistä lahjan voi ostaa. Kun lahja on varattu, se merkitään myös lahjalistaan varatuksi muille vieraille. Jotkut lahjat voi myös varata/ostaa monta kertaa, jos ylläpitäjä on niin määritellyt. </w:t>
       </w:r>
     </w:p>
     <w:p>
@@ -475,14 +520,14 @@
         </w:numPr>
         <w:rPr>
           <w:b/>
-          <w:color w:val="auto"/>
-          <w:lang w:val="fi-FI"/>
-        </w:rPr>
-      </w:pPr>
-      <w:r>
-        <w:rPr>
-          <w:b/>
-          <w:color w:val="auto"/>
+          <w:color w:val="00000A"/>
+          <w:lang w:val="fi-FI"/>
+        </w:rPr>
+      </w:pPr>
+      <w:r>
+        <w:rPr>
+          <w:b/>
+          <w:color w:val="00000A"/>
           <w:lang w:val="fi-FI"/>
         </w:rPr>
         <w:t>Käyttäjäryhmät</w:t>
@@ -556,44 +601,38 @@
           <w:lang w:val="fi-FI"/>
         </w:rPr>
         <w:tab/>
-        <w:t xml:space="preserve">Vieras on juhliin osallistuva / kutsuttava henkilö, joka on saanut ylläpitäjältä yleiskäyttäjätunnuksen. Tämän avulla vieras pystyy selaamaan ja varaamaan lahjaehdotuksia. </w:t>
+        <w:t xml:space="preserve">Vieras on juhliin osallistuva / kutsuttava henkilö, joka on saanut ylläpitäjältä </w:t>
+      </w:r>
+      <w:r>
+        <w:rPr>
+          <w:lang w:val="fi-FI"/>
+        </w:rPr>
+        <w:t>linkin palveluun</w:t>
+      </w:r>
+      <w:r>
+        <w:rPr>
+          <w:lang w:val="fi-FI"/>
+        </w:rPr>
+        <w:t xml:space="preserve"> Tämän avulla vieras pystyy selaamaan ja varaamaan lahjaehdotuksia. </w:t>
       </w:r>
     </w:p>
     <w:p>
       <w:pPr>
         <w:pStyle w:val="Heading2"/>
-        <w:keepLines/>
-        <w:widowControl/>
-        <w:jc w:val="left"/>
-        <w:outlineLvl w:val="1"/>
-        <w:rPr>
-          <w:color w:val="auto"/>
-        </w:rPr>
-      </w:pPr>
-      <w:r>
-        <w:rPr>
-          <w:color w:val="auto"/>
-        </w:rPr>
-      </w:r>
-    </w:p>
-    <w:p>
-      <w:pPr>
-        <w:pStyle w:val="Heading2"/>
-        <w:pageBreakBefore/>
         <w:numPr>
           <w:ilvl w:val="1"/>
           <w:numId w:val="1"/>
         </w:numPr>
         <w:rPr>
           <w:b/>
-          <w:color w:val="auto"/>
-          <w:lang w:val="fi-FI"/>
-        </w:rPr>
-      </w:pPr>
-      <w:r>
-        <w:rPr>
-          <w:b/>
-          <w:color w:val="auto"/>
+          <w:color w:val="00000A"/>
+          <w:lang w:val="fi-FI"/>
+        </w:rPr>
+      </w:pPr>
+      <w:r>
+        <w:rPr>
+          <w:b/>
+          <w:color w:val="00000A"/>
           <w:lang w:val="fi-FI"/>
         </w:rPr>
         <w:t>Käyttötapaukset</w:t>
@@ -608,14 +647,14 @@
         </w:numPr>
         <w:rPr>
           <w:b/>
-          <w:color w:val="auto"/>
-          <w:lang w:val="fi-FI"/>
-        </w:rPr>
-      </w:pPr>
-      <w:r>
-        <w:rPr>
-          <w:b/>
-          <w:color w:val="auto"/>
+          <w:color w:val="00000A"/>
+          <w:lang w:val="fi-FI"/>
+        </w:rPr>
+      </w:pPr>
+      <w:r>
+        <w:rPr>
+          <w:b/>
+          <w:color w:val="00000A"/>
           <w:lang w:val="fi-FI"/>
         </w:rPr>
         <w:t>Ylläpitäjän käyttötapaukset</w:t>
@@ -762,14 +801,14 @@
         </w:numPr>
         <w:rPr>
           <w:b/>
-          <w:color w:val="auto"/>
-          <w:lang w:val="fi-FI"/>
-        </w:rPr>
-      </w:pPr>
-      <w:r>
-        <w:rPr>
-          <w:b/>
-          <w:color w:val="auto"/>
+          <w:color w:val="00000A"/>
+          <w:lang w:val="fi-FI"/>
+        </w:rPr>
+      </w:pPr>
+      <w:r>
+        <w:rPr>
+          <w:b/>
+          <w:color w:val="00000A"/>
           <w:lang w:val="fi-FI"/>
         </w:rPr>
         <w:t>Vieraan käyttötapaukset</w:t>
@@ -818,7 +857,7 @@
     <w:p>
       <w:pPr>
         <w:sectPr>
-          <w:footerReference w:type="default" r:id="rId3"/>
+          <w:footerReference w:type="default" r:id="rId2"/>
           <w:type w:val="nextPage"/>
           <w:pgSz w:w="12240" w:h="15840"/>
           <w:pgMar w:left="1134" w:right="1134" w:header="0" w:top="1417" w:footer="708" w:bottom="1417" w:gutter="0"/>
@@ -855,14 +894,14 @@
         </w:numPr>
         <w:rPr>
           <w:b/>
-          <w:color w:val="auto"/>
-          <w:lang w:val="fi-FI"/>
-        </w:rPr>
-      </w:pPr>
-      <w:r>
-        <w:rPr>
-          <w:b/>
-          <w:color w:val="auto"/>
+          <w:color w:val="00000A"/>
+          <w:lang w:val="fi-FI"/>
+        </w:rPr>
+      </w:pPr>
+      <w:r>
+        <w:rPr>
+          <w:b/>
+          <w:color w:val="00000A"/>
           <w:lang w:val="fi-FI"/>
         </w:rPr>
         <w:t>Käyttötapauskaavio</w:t>
@@ -872,37 +911,26 @@
       <w:pPr>
         <w:pStyle w:val="Heading3"/>
         <w:rPr>
-          <w:color w:val="auto"/>
-        </w:rPr>
-      </w:pPr>
-      <w:r>
-        <w:rPr>
-          <w:color w:val="auto"/>
-        </w:rPr>
-      </w:r>
-    </w:p>
-    <w:p>
-      <w:pPr>
-        <w:sectPr>
-          <w:footerReference w:type="default" r:id="rId5"/>
-          <w:type w:val="nextPage"/>
-          <w:pgSz w:orient="landscape" w:w="15840" w:h="12240"/>
-          <w:pgMar w:left="1417" w:right="1417" w:header="0" w:top="1134" w:footer="708" w:bottom="1134" w:gutter="0"/>
-          <w:pgNumType w:fmt="decimal"/>
-          <w:formProt w:val="false"/>
-          <w:textDirection w:val="lrTb"/>
-          <w:docGrid w:type="default" w:linePitch="360" w:charSpace="4294965247"/>
-        </w:sectPr>
-        <w:pStyle w:val="Normal"/>
-        <w:rPr/>
-      </w:pPr>
-      <w:r>
-        <w:rPr/>
+          <w:color w:val="00000A"/>
+        </w:rPr>
+      </w:pPr>
+      <w:r>
+        <w:rPr>
+          <w:color w:val="00000A"/>
+        </w:rPr>
         <w:drawing>
-          <wp:inline distT="0" distB="0" distL="0" distR="0">
-            <wp:extent cx="8258810" cy="4370705"/>
+          <wp:anchor behindDoc="0" distT="0" distB="0" distL="0" distR="0" simplePos="0" locked="0" layoutInCell="1" allowOverlap="1" relativeHeight="1">
+            <wp:simplePos x="0" y="0"/>
+            <wp:positionH relativeFrom="column">
+              <wp:align>center</wp:align>
+            </wp:positionH>
+            <wp:positionV relativeFrom="paragraph">
+              <wp:align>top</wp:align>
+            </wp:positionV>
+            <wp:extent cx="8258810" cy="4684395"/>
             <wp:effectExtent l="0" t="0" r="0" b="0"/>
-            <wp:docPr id="0" name="Picture" descr="http://yuml.me/a9adec40.png"/>
+            <wp:wrapSquare wrapText="largest"/>
+            <wp:docPr id="0" name="Picture" descr=""/>
             <wp:cNvGraphicFramePr>
               <a:graphicFrameLocks xmlns:a="http://schemas.openxmlformats.org/drawingml/2006/main" noChangeAspect="1"/>
             </wp:cNvGraphicFramePr>
@@ -910,13 +938,13 @@
               <a:graphicData uri="http://schemas.openxmlformats.org/drawingml/2006/picture">
                 <pic:pic xmlns:pic="http://schemas.openxmlformats.org/drawingml/2006/picture">
                   <pic:nvPicPr>
-                    <pic:cNvPr id="0" name="Picture" descr="http://yuml.me/a9adec40.png"/>
+                    <pic:cNvPr id="0" name="Picture" descr=""/>
                     <pic:cNvPicPr>
                       <a:picLocks noChangeAspect="1" noChangeArrowheads="1"/>
                     </pic:cNvPicPr>
                   </pic:nvPicPr>
                   <pic:blipFill>
-                    <a:blip r:embed="rId4"/>
+                    <a:blip r:embed="rId3"/>
                     <a:stretch>
                       <a:fillRect/>
                     </a:stretch>
@@ -924,7 +952,7 @@
                   <pic:spPr bwMode="auto">
                     <a:xfrm>
                       <a:off x="0" y="0"/>
-                      <a:ext cx="8258810" cy="4370705"/>
+                      <a:ext cx="8258810" cy="4684395"/>
                     </a:xfrm>
                     <a:prstGeom prst="rect">
                       <a:avLst/>
@@ -940,8 +968,31 @@
                 </pic:pic>
               </a:graphicData>
             </a:graphic>
-          </wp:inline>
+          </wp:anchor>
         </w:drawing>
+      </w:r>
+    </w:p>
+    <w:p>
+      <w:pPr>
+        <w:sectPr>
+          <w:footerReference w:type="default" r:id="rId4"/>
+          <w:type w:val="nextPage"/>
+          <w:pgSz w:orient="landscape" w:w="15840" w:h="12240"/>
+          <w:pgMar w:left="1417" w:right="1417" w:header="0" w:top="1134" w:footer="708" w:bottom="1134" w:gutter="0"/>
+          <w:pgNumType w:fmt="decimal"/>
+          <w:formProt w:val="false"/>
+          <w:textDirection w:val="lrTb"/>
+          <w:docGrid w:type="default" w:linePitch="360" w:charSpace="4294965247"/>
+        </w:sectPr>
+        <w:pStyle w:val="Heading3"/>
+        <w:rPr>
+          <w:color w:val="00000A"/>
+        </w:rPr>
+      </w:pPr>
+      <w:r>
+        <w:rPr>
+          <w:color w:val="00000A"/>
+        </w:rPr>
       </w:r>
     </w:p>
     <w:p>
@@ -953,42 +1004,413 @@
         </w:numPr>
         <w:rPr>
           <w:b/>
-          <w:lang w:val="fi-FI"/>
-        </w:rPr>
-      </w:pPr>
-      <w:r>
-        <w:rPr>
-          <w:b/>
-          <w:lang w:val="fi-FI"/>
-        </w:rPr>
-        <w:t>Käynnistys- ja käyttöohje</w:t>
+          <w:color w:val="00000A"/>
+          <w:lang w:val="fi-FI"/>
+        </w:rPr>
+      </w:pPr>
+      <w:r>
+        <w:rPr>
+          <w:b/>
+          <w:color w:val="00000A"/>
+          <w:lang w:val="fi-FI"/>
+        </w:rPr>
+        <w:t>Järjestelmän tietosisältö</w:t>
+      </w:r>
+    </w:p>
+    <w:p>
+      <w:pPr>
+        <w:pStyle w:val="Heading2"/>
+        <w:rPr/>
+      </w:pPr>
+      <w:r>
+        <w:rPr/>
+      </w:r>
+    </w:p>
+    <w:p>
+      <w:pPr>
+        <w:pStyle w:val="Heading2"/>
+        <w:numPr>
+          <w:ilvl w:val="1"/>
+          <w:numId w:val="1"/>
+        </w:numPr>
+        <w:rPr>
+          <w:b/>
+          <w:color w:val="00000A"/>
+          <w:lang w:val="fi-FI"/>
+        </w:rPr>
+      </w:pPr>
+      <w:r>
+        <w:rPr>
+          <w:b/>
+          <w:color w:val="00000A"/>
+          <w:lang w:val="fi-FI"/>
+        </w:rPr>
+        <w:t>Käsitetason tietokantamalli</w:t>
+      </w:r>
+    </w:p>
+    <w:p>
+      <w:pPr>
+        <w:pStyle w:val="Heading2"/>
+        <w:rPr/>
+      </w:pPr>
+      <w:r>
+        <w:rPr/>
+      </w:r>
+    </w:p>
+    <w:p>
+      <w:pPr>
+        <w:pStyle w:val="Heading2"/>
+        <w:rPr/>
+      </w:pPr>
+      <w:r>
+        <w:rPr/>
+        <w:drawing>
+          <wp:anchor behindDoc="0" distT="0" distB="0" distL="0" distR="0" simplePos="0" locked="0" layoutInCell="1" allowOverlap="1" relativeHeight="3">
+            <wp:simplePos x="0" y="0"/>
+            <wp:positionH relativeFrom="column">
+              <wp:align>center</wp:align>
+            </wp:positionH>
+            <wp:positionV relativeFrom="paragraph">
+              <wp:align>top</wp:align>
+            </wp:positionV>
+            <wp:extent cx="7620000" cy="647700"/>
+            <wp:effectExtent l="0" t="0" r="0" b="0"/>
+            <wp:wrapSquare wrapText="largest"/>
+            <wp:docPr id="1" name="Picture" descr=""/>
+            <wp:cNvGraphicFramePr>
+              <a:graphicFrameLocks xmlns:a="http://schemas.openxmlformats.org/drawingml/2006/main" noChangeAspect="1"/>
+            </wp:cNvGraphicFramePr>
+            <a:graphic xmlns:a="http://schemas.openxmlformats.org/drawingml/2006/main">
+              <a:graphicData uri="http://schemas.openxmlformats.org/drawingml/2006/picture">
+                <pic:pic xmlns:pic="http://schemas.openxmlformats.org/drawingml/2006/picture">
+                  <pic:nvPicPr>
+                    <pic:cNvPr id="1" name="Picture" descr=""/>
+                    <pic:cNvPicPr>
+                      <a:picLocks noChangeAspect="1" noChangeArrowheads="1"/>
+                    </pic:cNvPicPr>
+                  </pic:nvPicPr>
+                  <pic:blipFill>
+                    <a:blip r:embed="rId5"/>
+                    <a:stretch>
+                      <a:fillRect/>
+                    </a:stretch>
+                  </pic:blipFill>
+                  <pic:spPr bwMode="auto">
+                    <a:xfrm>
+                      <a:off x="0" y="0"/>
+                      <a:ext cx="7620000" cy="647700"/>
+                    </a:xfrm>
+                    <a:prstGeom prst="rect">
+                      <a:avLst/>
+                    </a:prstGeom>
+                    <a:noFill/>
+                    <a:ln w="9525">
+                      <a:noFill/>
+                      <a:miter lim="800000"/>
+                      <a:headEnd/>
+                      <a:tailEnd/>
+                    </a:ln>
+                  </pic:spPr>
+                </pic:pic>
+              </a:graphicData>
+            </a:graphic>
+          </wp:anchor>
+        </w:drawing>
+      </w:r>
+    </w:p>
+    <w:p>
+      <w:pPr>
+        <w:pStyle w:val="Heading2"/>
+        <w:rPr/>
+      </w:pPr>
+      <w:r>
+        <w:rPr/>
+      </w:r>
+    </w:p>
+    <w:p>
+      <w:pPr>
+        <w:pStyle w:val="Heading2"/>
+        <w:rPr/>
+      </w:pPr>
+      <w:r>
+        <w:rPr/>
+      </w:r>
+    </w:p>
+    <w:p>
+      <w:pPr>
+        <w:pStyle w:val="Heading2"/>
+        <w:numPr>
+          <w:ilvl w:val="1"/>
+          <w:numId w:val="1"/>
+        </w:numPr>
+        <w:rPr>
+          <w:b/>
+          <w:color w:val="auto"/>
+          <w:lang w:val="fi-FI"/>
+        </w:rPr>
+      </w:pPr>
+      <w:r>
+        <w:rPr>
+          <w:b/>
+          <w:color w:val="auto"/>
+          <w:lang w:val="fi-FI"/>
+        </w:rPr>
+        <w:t>Esimerkkitietokohde: Lahjaehdotus</w:t>
+      </w:r>
+    </w:p>
+    <w:p>
+      <w:pPr>
+        <w:pStyle w:val="Heading2"/>
+        <w:rPr/>
+      </w:pPr>
+      <w:r>
+        <w:rPr/>
+      </w:r>
+    </w:p>
+    <w:p>
+      <w:pPr>
+        <w:pStyle w:val="Heading1"/>
+        <w:rPr/>
+      </w:pPr>
+      <w:r>
+        <w:rPr/>
+        <w:drawing>
+          <wp:anchor behindDoc="0" distT="0" distB="0" distL="0" distR="0" simplePos="0" locked="0" layoutInCell="1" allowOverlap="1" relativeHeight="2">
+            <wp:simplePos x="0" y="0"/>
+            <wp:positionH relativeFrom="column">
+              <wp:align>center</wp:align>
+            </wp:positionH>
+            <wp:positionV relativeFrom="paragraph">
+              <wp:align>top</wp:align>
+            </wp:positionV>
+            <wp:extent cx="5905500" cy="1371600"/>
+            <wp:effectExtent l="0" t="0" r="0" b="0"/>
+            <wp:wrapSquare wrapText="largest"/>
+            <wp:docPr id="2" name="Picture" descr=""/>
+            <wp:cNvGraphicFramePr>
+              <a:graphicFrameLocks xmlns:a="http://schemas.openxmlformats.org/drawingml/2006/main" noChangeAspect="1"/>
+            </wp:cNvGraphicFramePr>
+            <a:graphic xmlns:a="http://schemas.openxmlformats.org/drawingml/2006/main">
+              <a:graphicData uri="http://schemas.openxmlformats.org/drawingml/2006/picture">
+                <pic:pic xmlns:pic="http://schemas.openxmlformats.org/drawingml/2006/picture">
+                  <pic:nvPicPr>
+                    <pic:cNvPr id="2" name="Picture" descr=""/>
+                    <pic:cNvPicPr>
+                      <a:picLocks noChangeAspect="1" noChangeArrowheads="1"/>
+                    </pic:cNvPicPr>
+                  </pic:nvPicPr>
+                  <pic:blipFill>
+                    <a:blip r:embed="rId6"/>
+                    <a:stretch>
+                      <a:fillRect/>
+                    </a:stretch>
+                  </pic:blipFill>
+                  <pic:spPr bwMode="auto">
+                    <a:xfrm>
+                      <a:off x="0" y="0"/>
+                      <a:ext cx="5905500" cy="1371600"/>
+                    </a:xfrm>
+                    <a:prstGeom prst="rect">
+                      <a:avLst/>
+                    </a:prstGeom>
+                    <a:noFill/>
+                    <a:ln w="9525">
+                      <a:noFill/>
+                      <a:miter lim="800000"/>
+                      <a:headEnd/>
+                      <a:tailEnd/>
+                    </a:ln>
+                  </pic:spPr>
+                </pic:pic>
+              </a:graphicData>
+            </a:graphic>
+          </wp:anchor>
+        </w:drawing>
+      </w:r>
+    </w:p>
+    <w:p>
+      <w:pPr>
+        <w:pStyle w:val="Heading1"/>
+        <w:rPr/>
+      </w:pPr>
+      <w:r>
+        <w:rPr/>
+      </w:r>
+    </w:p>
+    <w:p>
+      <w:pPr>
+        <w:pStyle w:val="Heading1"/>
+        <w:rPr/>
+      </w:pPr>
+      <w:r>
+        <w:rPr/>
+      </w:r>
+    </w:p>
+    <w:p>
+      <w:pPr>
+        <w:sectPr>
+          <w:footerReference w:type="default" r:id="rId7"/>
+          <w:type w:val="nextPage"/>
+          <w:pgSz w:orient="landscape" w:w="15840" w:h="12240"/>
+          <w:pgMar w:left="1417" w:right="1417" w:header="0" w:top="1134" w:footer="708" w:bottom="1134" w:gutter="0"/>
+          <w:pgNumType w:fmt="decimal"/>
+          <w:formProt w:val="false"/>
+          <w:textDirection w:val="lrTb"/>
+          <w:docGrid w:type="default" w:linePitch="360" w:charSpace="4294965247"/>
+        </w:sectPr>
+        <w:pStyle w:val="Heading2"/>
+        <w:rPr/>
+      </w:pPr>
+      <w:r>
+        <w:rPr/>
+      </w:r>
+    </w:p>
+    <w:p>
+      <w:pPr>
+        <w:pStyle w:val="Heading1"/>
+        <w:numPr>
+          <w:ilvl w:val="0"/>
+          <w:numId w:val="1"/>
+        </w:numPr>
+        <w:rPr>
+          <w:b/>
+          <w:color w:val="00000A"/>
+          <w:lang w:val="fi-FI"/>
+        </w:rPr>
+      </w:pPr>
+      <w:r>
+        <w:rPr>
+          <w:b/>
+          <w:color w:val="00000A"/>
+          <w:lang w:val="fi-FI"/>
+        </w:rPr>
+        <w:t>Relaatiotietokantakaavio</w:t>
+      </w:r>
+    </w:p>
+    <w:p>
+      <w:pPr>
+        <w:sectPr>
+          <w:footerReference w:type="default" r:id="rId9"/>
+          <w:type w:val="nextPage"/>
+          <w:pgSz w:orient="landscape" w:w="15840" w:h="12240"/>
+          <w:pgMar w:left="1417" w:right="1417" w:header="0" w:top="1134" w:footer="708" w:bottom="1134" w:gutter="0"/>
+          <w:pgNumType w:fmt="decimal"/>
+          <w:formProt w:val="false"/>
+          <w:textDirection w:val="lrTb"/>
+          <w:docGrid w:type="default" w:linePitch="360" w:charSpace="4294965247"/>
+        </w:sectPr>
+        <w:pStyle w:val="Heading3"/>
+        <w:rPr>
+          <w:color w:val="auto"/>
+        </w:rPr>
+      </w:pPr>
+      <w:r>
+        <w:rPr>
+          <w:color w:val="auto"/>
+        </w:rPr>
+        <w:drawing>
+          <wp:anchor behindDoc="0" distT="0" distB="0" distL="0" distR="0" simplePos="0" locked="0" layoutInCell="1" allowOverlap="1" relativeHeight="4">
+            <wp:simplePos x="0" y="0"/>
+            <wp:positionH relativeFrom="column">
+              <wp:align>center</wp:align>
+            </wp:positionH>
+            <wp:positionV relativeFrom="paragraph">
+              <wp:align>top</wp:align>
+            </wp:positionV>
+            <wp:extent cx="4581525" cy="5314950"/>
+            <wp:effectExtent l="0" t="0" r="0" b="0"/>
+            <wp:wrapSquare wrapText="largest"/>
+            <wp:docPr id="3" name="Picture" descr=""/>
+            <wp:cNvGraphicFramePr>
+              <a:graphicFrameLocks xmlns:a="http://schemas.openxmlformats.org/drawingml/2006/main" noChangeAspect="1"/>
+            </wp:cNvGraphicFramePr>
+            <a:graphic xmlns:a="http://schemas.openxmlformats.org/drawingml/2006/main">
+              <a:graphicData uri="http://schemas.openxmlformats.org/drawingml/2006/picture">
+                <pic:pic xmlns:pic="http://schemas.openxmlformats.org/drawingml/2006/picture">
+                  <pic:nvPicPr>
+                    <pic:cNvPr id="3" name="Picture" descr=""/>
+                    <pic:cNvPicPr>
+                      <a:picLocks noChangeAspect="1" noChangeArrowheads="1"/>
+                    </pic:cNvPicPr>
+                  </pic:nvPicPr>
+                  <pic:blipFill>
+                    <a:blip r:embed="rId8"/>
+                    <a:stretch>
+                      <a:fillRect/>
+                    </a:stretch>
+                  </pic:blipFill>
+                  <pic:spPr bwMode="auto">
+                    <a:xfrm>
+                      <a:off x="0" y="0"/>
+                      <a:ext cx="4581525" cy="5314950"/>
+                    </a:xfrm>
+                    <a:prstGeom prst="rect">
+                      <a:avLst/>
+                    </a:prstGeom>
+                    <a:noFill/>
+                    <a:ln w="9525">
+                      <a:noFill/>
+                      <a:miter lim="800000"/>
+                      <a:headEnd/>
+                      <a:tailEnd/>
+                    </a:ln>
+                  </pic:spPr>
+                </pic:pic>
+              </a:graphicData>
+            </a:graphic>
+          </wp:anchor>
+        </w:drawing>
+      </w:r>
+    </w:p>
+    <w:p>
+      <w:pPr>
+        <w:pStyle w:val="Heading1"/>
+        <w:numPr>
+          <w:ilvl w:val="0"/>
+          <w:numId w:val="1"/>
+        </w:numPr>
+        <w:rPr>
+          <w:b/>
+          <w:color w:val="00000A"/>
+          <w:lang w:val="fi-FI"/>
+        </w:rPr>
+      </w:pPr>
+      <w:r>
+        <w:rPr>
+          <w:b/>
+          <w:color w:val="00000A"/>
+          <w:lang w:val="fi-FI"/>
+        </w:rPr>
+        <w:t>Sovelluksen käyttöohjeet</w:t>
+      </w:r>
+    </w:p>
+    <w:p>
+      <w:pPr>
+        <w:pStyle w:val="Heading2"/>
+        <w:numPr>
+          <w:ilvl w:val="1"/>
+          <w:numId w:val="1"/>
+        </w:numPr>
+        <w:rPr>
+          <w:b/>
+          <w:color w:val="00000A"/>
+          <w:lang w:val="fi-FI"/>
+        </w:rPr>
+      </w:pPr>
+      <w:r>
+        <w:rPr>
+          <w:b/>
+          <w:color w:val="00000A"/>
+          <w:lang w:val="fi-FI"/>
+        </w:rPr>
+        <w:t>Käynnistäminen</w:t>
       </w:r>
     </w:p>
     <w:p>
       <w:pPr>
         <w:pStyle w:val="Heading1"/>
         <w:spacing w:lineRule="auto" w:line="360"/>
-        <w:ind w:left="432" w:right="0" w:hanging="432"/>
-        <w:rPr>
-          <w:sz w:val="24"/>
-          <w:szCs w:val="24"/>
-          <w:lang w:val="fi-FI"/>
-        </w:rPr>
-      </w:pPr>
-      <w:r>
-        <w:rPr>
-          <w:sz w:val="24"/>
-          <w:szCs w:val="24"/>
-          <w:lang w:val="fi-FI"/>
-        </w:rPr>
-        <w:t>Sovelluksen voi käynnistyy www-selaimella sivustolta:</w:t>
-      </w:r>
-    </w:p>
-    <w:p>
-      <w:pPr>
-        <w:pStyle w:val="Heading1"/>
-        <w:spacing w:lineRule="auto" w:line="360"/>
-        <w:ind w:left="432" w:right="0" w:hanging="432"/>
+        <w:ind w:left="0" w:right="0" w:hanging="0"/>
         <w:rPr>
           <w:rStyle w:val="InternetLink"/>
           <w:sz w:val="24"/>
@@ -996,7 +1418,49 @@
           <w:lang w:val="fi-FI"/>
         </w:rPr>
       </w:pPr>
-      <w:hyperlink r:id="rId6">
+      <w:r>
+        <w:rPr>
+          <w:sz w:val="24"/>
+          <w:szCs w:val="24"/>
+          <w:lang w:val="fi-FI"/>
+        </w:rPr>
+        <w:t>Sovelluksen voi käynnist</w:t>
+      </w:r>
+      <w:r>
+        <w:rPr>
+          <w:sz w:val="24"/>
+          <w:szCs w:val="24"/>
+          <w:lang w:val="fi-FI"/>
+        </w:rPr>
+        <w:t>ää</w:t>
+      </w:r>
+      <w:r>
+        <w:rPr>
+          <w:sz w:val="24"/>
+          <w:szCs w:val="24"/>
+          <w:lang w:val="fi-FI"/>
+        </w:rPr>
+        <w:t xml:space="preserve"> www-selaimella si</w:t>
+      </w:r>
+      <w:bookmarkStart w:id="0" w:name="__DdeLink__135_1087231824"/>
+      <w:r>
+        <w:rPr>
+          <w:sz w:val="24"/>
+          <w:szCs w:val="24"/>
+          <w:lang w:val="fi-FI"/>
+        </w:rPr>
+        <w:t>vustolta:</w:t>
+      </w:r>
+      <w:bookmarkEnd w:id="0"/>
+      <w:r>
+        <w:rPr>
+          <w:sz w:val="24"/>
+          <w:szCs w:val="24"/>
+          <w:lang w:val="fi-FI"/>
+        </w:rPr>
+        <w:br/>
+      </w:r>
+      <w:hyperlink r:id="rId10">
         <w:r>
           <w:rPr>
             <w:rStyle w:val="InternetLink"/>
@@ -1010,6 +1474,66 @@
     </w:p>
     <w:p>
       <w:pPr>
+        <w:pStyle w:val="Heading2"/>
+        <w:numPr>
+          <w:ilvl w:val="1"/>
+          <w:numId w:val="1"/>
+        </w:numPr>
+        <w:spacing w:lineRule="auto" w:line="360"/>
+        <w:rPr>
+          <w:rStyle w:val="InternetLink"/>
+          <w:b/>
+          <w:color w:val="00000A"/>
+          <w:sz w:val="24"/>
+          <w:szCs w:val="24"/>
+          <w:u w:val="none"/>
+          <w:lang w:val="fi-FI"/>
+        </w:rPr>
+      </w:pPr>
+      <w:r>
+        <w:rPr>
+          <w:rStyle w:val="InternetLink"/>
+          <w:b/>
+          <w:color w:val="00000A"/>
+          <w:sz w:val="24"/>
+          <w:szCs w:val="24"/>
+          <w:u w:val="none"/>
+          <w:lang w:val="fi-FI"/>
+        </w:rPr>
+        <w:t>Tietokannan pystyttäminen</w:t>
+      </w:r>
+    </w:p>
+    <w:p>
+      <w:pPr>
+        <w:pStyle w:val="Heading2"/>
+        <w:spacing w:lineRule="auto" w:line="360"/>
+        <w:rPr>
+          <w:rStyle w:val="InternetLink"/>
+          <w:b w:val="false"/>
+          <w:bCs w:val="false"/>
+          <w:color w:val="00000A"/>
+          <w:sz w:val="24"/>
+          <w:szCs w:val="24"/>
+          <w:u w:val="none"/>
+          <w:lang w:val="fi-FI"/>
+        </w:rPr>
+      </w:pPr>
+      <w:r>
+        <w:rPr>
+          <w:rStyle w:val="InternetLink"/>
+          <w:b w:val="false"/>
+          <w:bCs w:val="false"/>
+          <w:color w:val="00000A"/>
+          <w:sz w:val="24"/>
+          <w:szCs w:val="24"/>
+          <w:u w:val="none"/>
+          <w:lang w:val="fi-FI"/>
+        </w:rPr>
+        <w:t xml:space="preserve">Repositorioon ei ole sisällytetty tiedostoa web/META-INF/context.xml, vaan se on korvattu tiedostolla context.xml.dist jossa alkuperäinen salasana on korvattu. Korvaa kentät ”username” ”password” ja ”url” tietokantaasi vastaaviksi. </w:t>
+      </w:r>
+    </w:p>
+    <w:p>
+      <w:pPr>
         <w:pStyle w:val="Heading1"/>
         <w:spacing w:lineRule="auto" w:line="360"/>
         <w:ind w:left="432" w:right="0" w:hanging="432"/>
@@ -1020,7 +1544,7 @@
       </w:r>
     </w:p>
     <w:sectPr>
-      <w:footerReference w:type="default" r:id="rId7"/>
+      <w:footerReference w:type="default" r:id="rId11"/>
       <w:type w:val="nextPage"/>
       <w:pgSz w:w="12240" w:h="15840"/>
       <w:pgMar w:left="1134" w:right="1134" w:header="0" w:top="1417" w:footer="708" w:bottom="1417" w:gutter="0"/>
@@ -1085,7 +1609,7 @@
       <w:fldChar w:fldCharType="separate"/>
     </w:r>
     <w:r>
-      <w:t>5</w:t>
+      <w:t>7</w:t>
     </w:r>
     <w:r>
       <w:fldChar w:fldCharType="end"/>
@@ -1128,7 +1652,7 @@
       <w:fldChar w:fldCharType="separate"/>
     </w:r>
     <w:r>
-      <w:t>2</w:t>
+      <w:t>4</w:t>
     </w:r>
     <w:r>
       <w:fldChar w:fldCharType="end"/>
@@ -1152,7 +1676,7 @@
       <w:fldChar w:fldCharType="separate"/>
     </w:r>
     <w:r>
-      <w:t>5</w:t>
+      <w:t>7</w:t>
     </w:r>
     <w:r>
       <w:fldChar w:fldCharType="end"/>
@@ -1195,7 +1719,7 @@
       <w:fldChar w:fldCharType="separate"/>
     </w:r>
     <w:r>
-      <w:t>3</w:t>
+      <w:t>4</w:t>
     </w:r>
     <w:r>
       <w:fldChar w:fldCharType="end"/>
@@ -1219,7 +1743,7 @@
       <w:fldChar w:fldCharType="separate"/>
     </w:r>
     <w:r>
-      <w:t>5</w:t>
+      <w:t>7</w:t>
     </w:r>
     <w:r>
       <w:fldChar w:fldCharType="end"/>
@@ -1286,7 +1810,74 @@
       <w:fldChar w:fldCharType="separate"/>
     </w:r>
     <w:r>
-      <w:t>5</w:t>
+      <w:t>7</w:t>
+    </w:r>
+    <w:r>
+      <w:fldChar w:fldCharType="end"/>
+    </w:r>
+    <w:r>
+      <w:rPr>
+        <w:lang w:val="fi-FI"/>
+      </w:rPr>
+      <w:t>)</w:t>
+    </w:r>
+  </w:p>
+</w:ftr>
+</file>
+
+<file path=word/footer5.xml><?xml version="1.0" encoding="utf-8"?>
+<w:ftr xmlns:o="urn:schemas-microsoft-com:office:office" xmlns:r="http://schemas.openxmlformats.org/officeDocument/2006/relationships" xmlns:v="urn:schemas-microsoft-com:vml" xmlns:w="http://schemas.openxmlformats.org/wordprocessingml/2006/main" xmlns:w10="urn:schemas-microsoft-com:office:word" xmlns:wp="http://schemas.openxmlformats.org/drawingml/2006/wordprocessingDrawing">
+  <w:p>
+    <w:pPr>
+      <w:pStyle w:val="Footer"/>
+      <w:rPr>
+        <w:lang w:val="fi-FI"/>
+      </w:rPr>
+    </w:pPr>
+    <w:r>
+      <w:rPr>
+        <w:lang w:val="fi-FI"/>
+      </w:rPr>
+      <w:tab/>
+    </w:r>
+    <w:r>
+      <w:rPr>
+        <w:lang w:val="fi-FI"/>
+      </w:rPr>
+      <w:fldChar w:fldCharType="begin"/>
+    </w:r>
+    <w:r>
+      <w:instrText> PAGE </w:instrText>
+    </w:r>
+    <w:r>
+      <w:fldChar w:fldCharType="separate"/>
+    </w:r>
+    <w:r>
+      <w:t>6</w:t>
+    </w:r>
+    <w:r>
+      <w:fldChar w:fldCharType="end"/>
+    </w:r>
+    <w:r>
+      <w:rPr>
+        <w:lang w:val="fi-FI"/>
+      </w:rPr>
+      <w:t xml:space="preserve"> (</w:t>
+    </w:r>
+    <w:r>
+      <w:rPr>
+        <w:lang w:val="fi-FI"/>
+      </w:rPr>
+      <w:fldChar w:fldCharType="begin"/>
+    </w:r>
+    <w:r>
+      <w:instrText> NUMPAGES </w:instrText>
+    </w:r>
+    <w:r>
+      <w:fldChar w:fldCharType="separate"/>
+    </w:r>
+    <w:r>
+      <w:t>7</w:t>
     </w:r>
     <w:r>
       <w:fldChar w:fldCharType="end"/>
@@ -1389,82 +1980,118 @@
   <w:abstractNum w:abstractNumId="2">
     <w:lvl w:ilvl="0">
       <w:start w:val="1"/>
-      <w:numFmt w:val="decimal"/>
+      <w:numFmt w:val="none"/>
+      <w:suff w:val="nothing"/>
       <w:lvlText w:val=""/>
       <w:lvlJc w:val="left"/>
       <w:pPr>
+        <w:tabs>
+          <w:tab w:val="num" w:pos="432"/>
+        </w:tabs>
         <w:ind w:left="432" w:hanging="432"/>
       </w:pPr>
     </w:lvl>
     <w:lvl w:ilvl="1">
       <w:start w:val="1"/>
-      <w:numFmt w:val="decimal"/>
-      <w:lvlText w:val="%1.%2"/>
+      <w:numFmt w:val="none"/>
+      <w:suff w:val="nothing"/>
+      <w:lvlText w:val=""/>
       <w:lvlJc w:val="left"/>
       <w:pPr>
+        <w:tabs>
+          <w:tab w:val="num" w:pos="576"/>
+        </w:tabs>
         <w:ind w:left="576" w:hanging="576"/>
       </w:pPr>
     </w:lvl>
     <w:lvl w:ilvl="2">
       <w:start w:val="1"/>
-      <w:numFmt w:val="decimal"/>
-      <w:lvlText w:val="%1.%2.%3"/>
+      <w:numFmt w:val="none"/>
+      <w:suff w:val="nothing"/>
+      <w:lvlText w:val=""/>
       <w:lvlJc w:val="left"/>
       <w:pPr>
+        <w:tabs>
+          <w:tab w:val="num" w:pos="720"/>
+        </w:tabs>
         <w:ind w:left="720" w:hanging="720"/>
       </w:pPr>
     </w:lvl>
     <w:lvl w:ilvl="3">
       <w:start w:val="1"/>
-      <w:numFmt w:val="decimal"/>
-      <w:lvlText w:val="%1.%2.%3.%4"/>
+      <w:numFmt w:val="none"/>
+      <w:suff w:val="nothing"/>
+      <w:lvlText w:val=""/>
       <w:lvlJc w:val="left"/>
       <w:pPr>
+        <w:tabs>
+          <w:tab w:val="num" w:pos="864"/>
+        </w:tabs>
         <w:ind w:left="864" w:hanging="864"/>
       </w:pPr>
     </w:lvl>
     <w:lvl w:ilvl="4">
       <w:start w:val="1"/>
-      <w:numFmt w:val="decimal"/>
-      <w:lvlText w:val="%1.%2.%3.%4.%5"/>
+      <w:numFmt w:val="none"/>
+      <w:suff w:val="nothing"/>
+      <w:lvlText w:val=""/>
       <w:lvlJc w:val="left"/>
       <w:pPr>
+        <w:tabs>
+          <w:tab w:val="num" w:pos="1008"/>
+        </w:tabs>
         <w:ind w:left="1008" w:hanging="1008"/>
       </w:pPr>
     </w:lvl>
     <w:lvl w:ilvl="5">
       <w:start w:val="1"/>
-      <w:numFmt w:val="decimal"/>
-      <w:lvlText w:val="%1.%2.%3.%4.%5.%6"/>
+      <w:numFmt w:val="none"/>
+      <w:suff w:val="nothing"/>
+      <w:lvlText w:val=""/>
       <w:lvlJc w:val="left"/>
       <w:pPr>
+        <w:tabs>
+          <w:tab w:val="num" w:pos="1152"/>
+        </w:tabs>
         <w:ind w:left="1152" w:hanging="1152"/>
       </w:pPr>
     </w:lvl>
     <w:lvl w:ilvl="6">
       <w:start w:val="1"/>
-      <w:numFmt w:val="decimal"/>
-      <w:lvlText w:val="%1.%2.%3.%4.%5.%6.%7"/>
+      <w:numFmt w:val="none"/>
+      <w:suff w:val="nothing"/>
+      <w:lvlText w:val=""/>
       <w:lvlJc w:val="left"/>
       <w:pPr>
+        <w:tabs>
+          <w:tab w:val="num" w:pos="1296"/>
+        </w:tabs>
         <w:ind w:left="1296" w:hanging="1296"/>
       </w:pPr>
     </w:lvl>
     <w:lvl w:ilvl="7">
       <w:start w:val="1"/>
-      <w:numFmt w:val="decimal"/>
-      <w:lvlText w:val="%1.%2.%3.%4.%5.%6.%7.%8"/>
+      <w:numFmt w:val="none"/>
+      <w:suff w:val="nothing"/>
+      <w:lvlText w:val=""/>
       <w:lvlJc w:val="left"/>
       <w:pPr>
+        <w:tabs>
+          <w:tab w:val="num" w:pos="1440"/>
+        </w:tabs>
         <w:ind w:left="1440" w:hanging="1440"/>
       </w:pPr>
     </w:lvl>
     <w:lvl w:ilvl="8">
       <w:start w:val="1"/>
-      <w:numFmt w:val="decimal"/>
-      <w:lvlText w:val="%1.%2.%3.%4.%5.%6.%7.%8.%9"/>
+      <w:numFmt w:val="none"/>
+      <w:suff w:val="nothing"/>
+      <w:lvlText w:val=""/>
       <w:lvlJc w:val="left"/>
       <w:pPr>
+        <w:tabs>
+          <w:tab w:val="num" w:pos="1584"/>
+        </w:tabs>
         <w:ind w:left="1584" w:hanging="1584"/>
       </w:pPr>
     </w:lvl>
@@ -1646,7 +2273,7 @@
     </w:pPr>
     <w:rPr>
       <w:rFonts w:ascii="Calibri" w:hAnsi="Calibri" w:eastAsia="Droid Sans Fallback" w:cs="Calibri"/>
-      <w:color w:val="auto"/>
+      <w:color w:val="00000A"/>
       <w:sz w:val="22"/>
       <w:szCs w:val="22"/>
       <w:lang w:val="en-US" w:eastAsia="en-US" w:bidi="ar-SA"/>
@@ -1659,12 +2286,7 @@
     <w:pPr>
       <w:keepNext/>
       <w:keepLines/>
-      <w:numPr>
-        <w:ilvl w:val="0"/>
-        <w:numId w:val="1"/>
-      </w:numPr>
       <w:spacing w:before="480" w:after="0"/>
-      <w:outlineLvl w:val="0"/>
       <w:outlineLvl w:val="0"/>
     </w:pPr>
     <w:rPr>
@@ -1678,12 +2300,7 @@
     <w:pPr>
       <w:keepNext/>
       <w:keepLines/>
-      <w:numPr>
-        <w:ilvl w:val="1"/>
-        <w:numId w:val="1"/>
-      </w:numPr>
       <w:spacing w:before="200" w:after="0"/>
-      <w:outlineLvl w:val="1"/>
       <w:outlineLvl w:val="1"/>
     </w:pPr>
     <w:rPr>
@@ -1698,12 +2315,7 @@
     <w:pPr>
       <w:keepNext/>
       <w:keepLines/>
-      <w:numPr>
-        <w:ilvl w:val="2"/>
-        <w:numId w:val="1"/>
-      </w:numPr>
       <w:spacing w:before="200" w:after="0"/>
-      <w:outlineLvl w:val="2"/>
       <w:outlineLvl w:val="2"/>
     </w:pPr>
     <w:rPr>
@@ -1716,11 +2328,6 @@
     <w:rsid w:val="002d007b"/>
     <w:basedOn w:val="Normal"/>
     <w:pPr>
-      <w:numPr>
-        <w:ilvl w:val="3"/>
-        <w:numId w:val="1"/>
-      </w:numPr>
-      <w:outlineLvl w:val="3"/>
       <w:outlineLvl w:val="3"/>
     </w:pPr>
     <w:rPr/>
@@ -1730,11 +2337,6 @@
     <w:rsid w:val="002d007b"/>
     <w:basedOn w:val="Normal"/>
     <w:pPr>
-      <w:numPr>
-        <w:ilvl w:val="4"/>
-        <w:numId w:val="1"/>
-      </w:numPr>
-      <w:outlineLvl w:val="4"/>
       <w:outlineLvl w:val="4"/>
     </w:pPr>
     <w:rPr/>
@@ -1744,11 +2346,6 @@
     <w:rsid w:val="002d007b"/>
     <w:basedOn w:val="Normal"/>
     <w:pPr>
-      <w:numPr>
-        <w:ilvl w:val="5"/>
-        <w:numId w:val="1"/>
-      </w:numPr>
-      <w:outlineLvl w:val="5"/>
       <w:outlineLvl w:val="5"/>
     </w:pPr>
     <w:rPr/>
@@ -1758,11 +2355,6 @@
     <w:rsid w:val="002d007b"/>
     <w:basedOn w:val="Normal"/>
     <w:pPr>
-      <w:numPr>
-        <w:ilvl w:val="6"/>
-        <w:numId w:val="1"/>
-      </w:numPr>
-      <w:outlineLvl w:val="6"/>
       <w:outlineLvl w:val="6"/>
     </w:pPr>
     <w:rPr/>
@@ -1772,11 +2364,6 @@
     <w:rsid w:val="002d007b"/>
     <w:basedOn w:val="Normal"/>
     <w:pPr>
-      <w:numPr>
-        <w:ilvl w:val="7"/>
-        <w:numId w:val="1"/>
-      </w:numPr>
-      <w:outlineLvl w:val="7"/>
       <w:outlineLvl w:val="7"/>
     </w:pPr>
     <w:rPr/>
@@ -1786,11 +2373,6 @@
     <w:rsid w:val="002d007b"/>
     <w:basedOn w:val="Normal"/>
     <w:pPr>
-      <w:numPr>
-        <w:ilvl w:val="8"/>
-        <w:numId w:val="1"/>
-      </w:numPr>
-      <w:outlineLvl w:val="8"/>
       <w:outlineLvl w:val="8"/>
     </w:pPr>
     <w:rPr/>
@@ -2077,11 +2659,11 @@
       <w:jc w:val="left"/>
     </w:pPr>
     <w:rPr>
-      <w:rFonts w:cs="" w:ascii="Calibri" w:hAnsi="Calibri" w:eastAsia="Droid Sans Fallback"/>
-      <w:color w:val="auto"/>
+      <w:rFonts w:ascii="Calibri" w:hAnsi="Calibri" w:eastAsia="Droid Sans Fallback" w:cs=""/>
+      <w:color w:val="00000A"/>
       <w:sz w:val="22"/>
       <w:szCs w:val="22"/>
-      <w:lang w:eastAsia="ja-JP" w:val="en-US" w:bidi="ar-SA"/>
+      <w:lang w:val="en-US" w:eastAsia="ja-JP" w:bidi="ar-SA"/>
     </w:rPr>
   </w:style>
   <w:style w:type="paragraph" w:styleId="FrameContents">
@@ -2099,13 +2681,17 @@
   <w:style w:type="paragraph" w:styleId="Title">
     <w:name w:val="Title"/>
     <w:basedOn w:val="Heading"/>
-    <w:pPr/>
+    <w:pPr>
+      <w:jc w:val="left"/>
+    </w:pPr>
     <w:rPr/>
   </w:style>
   <w:style w:type="paragraph" w:styleId="Subtitle">
     <w:name w:val="Subtitle"/>
     <w:basedOn w:val="Heading"/>
-    <w:pPr/>
+    <w:pPr>
+      <w:jc w:val="left"/>
+    </w:pPr>
     <w:rPr/>
   </w:style>
   <w:style w:type="numbering" w:styleId="NoList" w:default="1">

</xml_diff>